<commit_message>
update backend logic and explanations
</commit_message>
<xml_diff>
--- a/explainations.docx
+++ b/explainations.docx
@@ -36,10 +36,7 @@
       </w:r>
       <w:proofErr w:type="gramEnd"/>
       <w:r>
-        <w:t xml:space="preserve"> this information from natural language. I assumed that an ID number is not confidential in this context, so sending it to an external model is acceptable. If this had been sensitive, I would have used a local open-source model. During authentication, I sent the model only the last system message and the user’s last message. This keeps the context small while still allowing GPT to understand corrections (for example, if the user says “My name is Yossi, not Yosi”). GPT returns a dictionary containing the extracted fields, and I merge it into the existing user record. This allows the system to gradually build the user profile (first the name, then the ID</w:t>
-      </w:r>
-      <w:r>
-        <w:t xml:space="preserve"> if the user </w:t>
+        <w:t xml:space="preserve"> this information from natural language. I assumed that an ID number is not confidential in this context, so sending it to an external model is acceptable. If this had been sensitive, I would have used a local open-source model. During authentication, I sent the model only the last system message and the user’s last message. This keeps the context small while still allowing GPT to understand corrections (for example, if the user says “My name is Yossi, not Yosi”). GPT returns a dictionary containing the extracted fields, and I merge it into the existing user record. This allows the system to gradually build the user profile (first the name, then the ID if the user </w:t>
       </w:r>
       <w:proofErr w:type="gramStart"/>
       <w:r>
@@ -47,13 +44,26 @@
       </w:r>
       <w:proofErr w:type="gramEnd"/>
       <w:r>
-        <w:t xml:space="preserve"> to do so</w:t>
-      </w:r>
-      <w:r>
-        <w:t>). I avoided sending the full chat history during authentication so as not to confuse the model and to keep login fast</w:t>
-      </w:r>
-      <w:r>
-        <w:t>.</w:t>
+        <w:t xml:space="preserve"> to do so). I avoided sending the full chat history during authentication so as not to confuse the model and to keep login fast.</w:t>
+      </w:r>
+      <w:r>
+        <w:t xml:space="preserve"> (I assumed that every user </w:t>
+      </w:r>
+      <w:proofErr w:type="gramStart"/>
+      <w:r>
+        <w:t>know</w:t>
+      </w:r>
+      <w:proofErr w:type="gramEnd"/>
+      <w:r>
+        <w:t xml:space="preserve"> they should provide only their private name </w:t>
+      </w:r>
+      <w:proofErr w:type="gramStart"/>
+      <w:r>
+        <w:t>in order to</w:t>
+      </w:r>
+      <w:proofErr w:type="gramEnd"/>
+      <w:r>
+        <w:t xml:space="preserve"> connect to the system).</w:t>
       </w:r>
     </w:p>
     <w:p>
@@ -400,7 +410,6 @@
       <w:pPr>
         <w:bidi w:val="0"/>
         <w:rPr>
-          <w:rFonts w:hint="cs"/>
           <w:rtl/>
         </w:rPr>
       </w:pPr>
@@ -3767,6 +3776,7 @@
   <w:style w:type="character" w:default="1" w:styleId="a0">
     <w:name w:val="Default Paragraph Font"/>
     <w:uiPriority w:val="1"/>
+    <w:semiHidden/>
     <w:unhideWhenUsed/>
   </w:style>
   <w:style w:type="table" w:default="1" w:styleId="a1">

</xml_diff>